<commit_message>
Fix: Almuerzo a partir de 8 horas y mejora de visualización en reportes
</commit_message>
<xml_diff>
--- a/Instructivo Creacion de cuenta y cambio de plan de Spark a Blaze.docx
+++ b/Instructivo Creacion de cuenta y cambio de plan de Spark a Blaze.docx
@@ -110,6 +110,9 @@
         </mc:AlternateContent>
       </w:r>
       <w:r>
+        <w:rPr>
+          <w:noProof/>
+        </w:rPr>
         <w:drawing>
           <wp:inline distT="0" distB="0" distL="0" distR="0" wp14:anchorId="254AB64A" wp14:editId="1F355C4B">
             <wp:extent cx="5612130" cy="1900555"/>
@@ -241,15 +244,7 @@
         </mc:AlternateContent>
       </w:r>
       <w:r>
-        <w:t xml:space="preserve">si esta </w:t>
-      </w:r>
-      <w:proofErr w:type="spellStart"/>
-      <w:r>
-        <w:t>logueado</w:t>
-      </w:r>
-      <w:proofErr w:type="spellEnd"/>
-      <w:r>
-        <w:t xml:space="preserve"> en alguna cuenta de Google saldrá esto </w:t>
+        <w:t xml:space="preserve">si esta logueado en alguna cuenta de Google saldrá esto </w:t>
       </w:r>
     </w:p>
     <w:p>
@@ -458,6 +453,9 @@
         </mc:AlternateContent>
       </w:r>
       <w:r>
+        <w:rPr>
+          <w:noProof/>
+        </w:rPr>
         <w:drawing>
           <wp:inline distT="0" distB="0" distL="0" distR="0" wp14:anchorId="4A1EEA4E" wp14:editId="60345C0F">
             <wp:extent cx="5612130" cy="3260725"/>
@@ -648,6 +646,9 @@
         </mc:AlternateContent>
       </w:r>
       <w:r>
+        <w:rPr>
+          <w:noProof/>
+        </w:rPr>
         <w:drawing>
           <wp:inline distT="0" distB="0" distL="0" distR="0" wp14:anchorId="18092735" wp14:editId="1253B9CB">
             <wp:extent cx="3442483" cy="4225571"/>
@@ -687,6 +688,9 @@
     </w:p>
     <w:p>
       <w:r>
+        <w:rPr>
+          <w:noProof/>
+        </w:rPr>
         <w:drawing>
           <wp:inline distT="0" distB="0" distL="0" distR="0" wp14:anchorId="74361F71" wp14:editId="443AF848">
             <wp:extent cx="5612130" cy="2853055"/>
@@ -738,15 +742,7 @@
     </w:p>
     <w:p>
       <w:r>
-        <w:t xml:space="preserve">En Google escriba </w:t>
-      </w:r>
-      <w:proofErr w:type="spellStart"/>
-      <w:r>
-        <w:t>Firebase</w:t>
-      </w:r>
-      <w:proofErr w:type="spellEnd"/>
-      <w:r>
-        <w:t xml:space="preserve"> Console</w:t>
+        <w:t>En Google escriba Firebase Console</w:t>
       </w:r>
     </w:p>
     <w:p>
@@ -822,6 +818,9 @@
         </mc:AlternateContent>
       </w:r>
       <w:r>
+        <w:rPr>
+          <w:noProof/>
+        </w:rPr>
         <w:drawing>
           <wp:inline distT="0" distB="0" distL="0" distR="0" wp14:anchorId="734A5F4F" wp14:editId="584B8D2A">
             <wp:extent cx="5612130" cy="4780915"/>
@@ -941,6 +940,9 @@
         <w:t xml:space="preserve">Baje hasta </w:t>
       </w:r>
       <w:r>
+        <w:rPr>
+          <w:noProof/>
+        </w:rPr>
         <w:drawing>
           <wp:inline distT="0" distB="0" distL="0" distR="0" wp14:anchorId="38656750" wp14:editId="69F3203E">
             <wp:extent cx="5612130" cy="2480945"/>
@@ -978,26 +980,832 @@
         </w:drawing>
       </w:r>
     </w:p>
+    <w:p>
+      <w:r>
+        <w:rPr>
+          <w:noProof/>
+        </w:rPr>
+        <w:lastRenderedPageBreak/>
+        <mc:AlternateContent>
+          <mc:Choice Requires="wps">
+            <w:drawing>
+              <wp:anchor distT="0" distB="0" distL="114300" distR="114300" simplePos="0" relativeHeight="251679744" behindDoc="0" locked="0" layoutInCell="1" allowOverlap="1" wp14:anchorId="6BEAAD46" wp14:editId="4C30E573">
+                <wp:simplePos x="0" y="0"/>
+                <wp:positionH relativeFrom="column">
+                  <wp:posOffset>2711508</wp:posOffset>
+                </wp:positionH>
+                <wp:positionV relativeFrom="paragraph">
+                  <wp:posOffset>1702644</wp:posOffset>
+                </wp:positionV>
+                <wp:extent cx="1963082" cy="601074"/>
+                <wp:effectExtent l="19050" t="19050" r="18415" b="46990"/>
+                <wp:wrapNone/>
+                <wp:docPr id="1751766768" name="Flecha: hacia la izquierda 21"/>
+                <wp:cNvGraphicFramePr/>
+                <a:graphic xmlns:a="http://schemas.openxmlformats.org/drawingml/2006/main">
+                  <a:graphicData uri="http://schemas.microsoft.com/office/word/2010/wordprocessingShape">
+                    <wps:wsp>
+                      <wps:cNvSpPr/>
+                      <wps:spPr>
+                        <a:xfrm>
+                          <a:off x="0" y="0"/>
+                          <a:ext cx="1963082" cy="601074"/>
+                        </a:xfrm>
+                        <a:prstGeom prst="leftArrow">
+                          <a:avLst/>
+                        </a:prstGeom>
+                        <a:solidFill>
+                          <a:schemeClr val="accent2"/>
+                        </a:solidFill>
+                        <a:ln>
+                          <a:solidFill>
+                            <a:srgbClr val="FFC000"/>
+                          </a:solidFill>
+                        </a:ln>
+                      </wps:spPr>
+                      <wps:style>
+                        <a:lnRef idx="2">
+                          <a:schemeClr val="accent1">
+                            <a:shade val="15000"/>
+                          </a:schemeClr>
+                        </a:lnRef>
+                        <a:fillRef idx="1">
+                          <a:schemeClr val="accent1"/>
+                        </a:fillRef>
+                        <a:effectRef idx="0">
+                          <a:schemeClr val="accent1"/>
+                        </a:effectRef>
+                        <a:fontRef idx="minor">
+                          <a:schemeClr val="lt1"/>
+                        </a:fontRef>
+                      </wps:style>
+                      <wps:bodyPr rot="0" spcFirstLastPara="0" vertOverflow="overflow" horzOverflow="overflow" vert="horz" wrap="square" lIns="91440" tIns="45720" rIns="91440" bIns="45720" numCol="1" spcCol="0" rtlCol="0" fromWordArt="0" anchor="ctr" anchorCtr="0" forceAA="0" compatLnSpc="1">
+                        <a:prstTxWarp prst="textNoShape">
+                          <a:avLst/>
+                        </a:prstTxWarp>
+                        <a:noAutofit/>
+                      </wps:bodyPr>
+                    </wps:wsp>
+                  </a:graphicData>
+                </a:graphic>
+              </wp:anchor>
+            </w:drawing>
+          </mc:Choice>
+          <mc:Fallback>
+            <w:pict>
+              <v:shapetype w14:anchorId="67BD486C" id="_x0000_t66" coordsize="21600,21600" o:spt="66" adj="5400,5400" path="m@0,l@0@1,21600@1,21600@2@0@2@0,21600,,10800xe">
+                <v:stroke joinstyle="miter"/>
+                <v:formulas>
+                  <v:f eqn="val #0"/>
+                  <v:f eqn="val #1"/>
+                  <v:f eqn="sum 21600 0 #1"/>
+                  <v:f eqn="prod #0 #1 10800"/>
+                  <v:f eqn="sum #0 0 @3"/>
+                </v:formulas>
+                <v:path o:connecttype="custom" o:connectlocs="@0,0;0,10800;@0,21600;21600,10800" o:connectangles="270,180,90,0" textboxrect="@4,@1,21600,@2"/>
+                <v:handles>
+                  <v:h position="#0,#1" xrange="0,21600" yrange="0,10800"/>
+                </v:handles>
+              </v:shapetype>
+              <v:shape id="Flecha: hacia la izquierda 21" o:spid="_x0000_s1026" type="#_x0000_t66" style="position:absolute;margin-left:213.5pt;margin-top:134.05pt;width:154.55pt;height:47.35pt;z-index:251679744;visibility:visible;mso-wrap-style:square;mso-wrap-distance-left:9pt;mso-wrap-distance-top:0;mso-wrap-distance-right:9pt;mso-wrap-distance-bottom:0;mso-position-horizontal:absolute;mso-position-horizontal-relative:text;mso-position-vertical:absolute;mso-position-vertical-relative:text;v-text-anchor:middle" o:gfxdata="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" adj="3307" fillcolor="#e97132 [3205]" strokecolor="#ffc000" strokeweight="1.5pt"/>
+            </w:pict>
+          </mc:Fallback>
+        </mc:AlternateContent>
+      </w:r>
+      <w:r>
+        <w:rPr>
+          <w:noProof/>
+        </w:rPr>
+        <mc:AlternateContent>
+          <mc:Choice Requires="wps">
+            <w:drawing>
+              <wp:anchor distT="0" distB="0" distL="114300" distR="114300" simplePos="0" relativeHeight="251678720" behindDoc="0" locked="0" layoutInCell="1" allowOverlap="1" wp14:anchorId="63A83346" wp14:editId="5D9D68CC">
+                <wp:simplePos x="0" y="0"/>
+                <wp:positionH relativeFrom="column">
+                  <wp:posOffset>2865213</wp:posOffset>
+                </wp:positionH>
+                <wp:positionV relativeFrom="paragraph">
+                  <wp:posOffset>1875377</wp:posOffset>
+                </wp:positionV>
+                <wp:extent cx="2538579" cy="428425"/>
+                <wp:effectExtent l="0" t="0" r="14605" b="10160"/>
+                <wp:wrapNone/>
+                <wp:docPr id="851933183" name="Rectángulo: esquinas redondeadas 20"/>
+                <wp:cNvGraphicFramePr/>
+                <a:graphic xmlns:a="http://schemas.openxmlformats.org/drawingml/2006/main">
+                  <a:graphicData uri="http://schemas.microsoft.com/office/word/2010/wordprocessingShape">
+                    <wps:wsp>
+                      <wps:cNvSpPr/>
+                      <wps:spPr>
+                        <a:xfrm>
+                          <a:off x="0" y="0"/>
+                          <a:ext cx="2538579" cy="428425"/>
+                        </a:xfrm>
+                        <a:prstGeom prst="roundRect">
+                          <a:avLst/>
+                        </a:prstGeom>
+                      </wps:spPr>
+                      <wps:style>
+                        <a:lnRef idx="2">
+                          <a:schemeClr val="dk1">
+                            <a:shade val="15000"/>
+                          </a:schemeClr>
+                        </a:lnRef>
+                        <a:fillRef idx="1">
+                          <a:schemeClr val="dk1"/>
+                        </a:fillRef>
+                        <a:effectRef idx="0">
+                          <a:schemeClr val="dk1"/>
+                        </a:effectRef>
+                        <a:fontRef idx="minor">
+                          <a:schemeClr val="lt1"/>
+                        </a:fontRef>
+                      </wps:style>
+                      <wps:bodyPr rot="0" spcFirstLastPara="0" vertOverflow="overflow" horzOverflow="overflow" vert="horz" wrap="square" lIns="91440" tIns="45720" rIns="91440" bIns="45720" numCol="1" spcCol="0" rtlCol="0" fromWordArt="0" anchor="ctr" anchorCtr="0" forceAA="0" compatLnSpc="1">
+                        <a:prstTxWarp prst="textNoShape">
+                          <a:avLst/>
+                        </a:prstTxWarp>
+                        <a:noAutofit/>
+                      </wps:bodyPr>
+                    </wps:wsp>
+                  </a:graphicData>
+                </a:graphic>
+              </wp:anchor>
+            </w:drawing>
+          </mc:Choice>
+          <mc:Fallback>
+            <w:pict>
+              <v:roundrect w14:anchorId="124EEDA1" id="Rectángulo: esquinas redondeadas 20" o:spid="_x0000_s1026" style="position:absolute;margin-left:225.6pt;margin-top:147.65pt;width:199.9pt;height:33.75pt;z-index:251678720;visibility:visible;mso-wrap-style:square;mso-wrap-distance-left:9pt;mso-wrap-distance-top:0;mso-wrap-distance-right:9pt;mso-wrap-distance-bottom:0;mso-position-horizontal:absolute;mso-position-horizontal-relative:text;mso-position-vertical:absolute;mso-position-vertical-relative:text;v-text-anchor:middle" arcsize="10923f" o:gfxdata="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" fillcolor="black [3200]" strokecolor="black [480]" strokeweight="1.5pt">
+                <v:stroke joinstyle="miter"/>
+              </v:roundrect>
+            </w:pict>
+          </mc:Fallback>
+        </mc:AlternateContent>
+      </w:r>
+      <w:r>
+        <w:rPr>
+          <w:noProof/>
+        </w:rPr>
+        <mc:AlternateContent>
+          <mc:Choice Requires="wps">
+            <w:drawing>
+              <wp:anchor distT="0" distB="0" distL="114300" distR="114300" simplePos="0" relativeHeight="251677696" behindDoc="0" locked="0" layoutInCell="1" allowOverlap="1" wp14:anchorId="7D81081E" wp14:editId="7D450D0B">
+                <wp:simplePos x="0" y="0"/>
+                <wp:positionH relativeFrom="column">
+                  <wp:posOffset>115619</wp:posOffset>
+                </wp:positionH>
+                <wp:positionV relativeFrom="paragraph">
+                  <wp:posOffset>519763</wp:posOffset>
+                </wp:positionV>
+                <wp:extent cx="2020632" cy="377270"/>
+                <wp:effectExtent l="0" t="0" r="17780" b="22860"/>
+                <wp:wrapNone/>
+                <wp:docPr id="14828628" name="Rectángulo 19"/>
+                <wp:cNvGraphicFramePr/>
+                <a:graphic xmlns:a="http://schemas.openxmlformats.org/drawingml/2006/main">
+                  <a:graphicData uri="http://schemas.microsoft.com/office/word/2010/wordprocessingShape">
+                    <wps:wsp>
+                      <wps:cNvSpPr/>
+                      <wps:spPr>
+                        <a:xfrm>
+                          <a:off x="0" y="0"/>
+                          <a:ext cx="2020632" cy="377270"/>
+                        </a:xfrm>
+                        <a:prstGeom prst="rect">
+                          <a:avLst/>
+                        </a:prstGeom>
+                        <a:solidFill>
+                          <a:schemeClr val="accent2"/>
+                        </a:solidFill>
+                        <a:ln>
+                          <a:solidFill>
+                            <a:srgbClr val="FFC000"/>
+                          </a:solidFill>
+                        </a:ln>
+                      </wps:spPr>
+                      <wps:style>
+                        <a:lnRef idx="2">
+                          <a:schemeClr val="accent1">
+                            <a:shade val="15000"/>
+                          </a:schemeClr>
+                        </a:lnRef>
+                        <a:fillRef idx="1">
+                          <a:schemeClr val="accent1"/>
+                        </a:fillRef>
+                        <a:effectRef idx="0">
+                          <a:schemeClr val="accent1"/>
+                        </a:effectRef>
+                        <a:fontRef idx="minor">
+                          <a:schemeClr val="lt1"/>
+                        </a:fontRef>
+                      </wps:style>
+                      <wps:bodyPr rot="0" spcFirstLastPara="0" vertOverflow="overflow" horzOverflow="overflow" vert="horz" wrap="square" lIns="91440" tIns="45720" rIns="91440" bIns="45720" numCol="1" spcCol="0" rtlCol="0" fromWordArt="0" anchor="ctr" anchorCtr="0" forceAA="0" compatLnSpc="1">
+                        <a:prstTxWarp prst="textNoShape">
+                          <a:avLst/>
+                        </a:prstTxWarp>
+                        <a:noAutofit/>
+                      </wps:bodyPr>
+                    </wps:wsp>
+                  </a:graphicData>
+                </a:graphic>
+              </wp:anchor>
+            </w:drawing>
+          </mc:Choice>
+          <mc:Fallback>
+            <w:pict>
+              <v:rect w14:anchorId="41D9513F" id="Rectángulo 19" o:spid="_x0000_s1026" style="position:absolute;margin-left:9.1pt;margin-top:40.95pt;width:159.1pt;height:29.7pt;z-index:251677696;visibility:visible;mso-wrap-style:square;mso-wrap-distance-left:9pt;mso-wrap-distance-top:0;mso-wrap-distance-right:9pt;mso-wrap-distance-bottom:0;mso-position-horizontal:absolute;mso-position-horizontal-relative:text;mso-position-vertical:absolute;mso-position-vertical-relative:text;v-text-anchor:middle" o:gfxdata="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" fillcolor="#e97132 [3205]" strokecolor="#ffc000" strokeweight="1.5pt"/>
+            </w:pict>
+          </mc:Fallback>
+        </mc:AlternateContent>
+      </w:r>
+      <w:r>
+        <w:drawing>
+          <wp:inline distT="0" distB="0" distL="0" distR="0" wp14:anchorId="2C2A360C" wp14:editId="185822A1">
+            <wp:extent cx="5612130" cy="2729865"/>
+            <wp:effectExtent l="0" t="0" r="7620" b="0"/>
+            <wp:docPr id="387558151" name="Imagen 1"/>
+            <wp:cNvGraphicFramePr>
+              <a:graphicFrameLocks xmlns:a="http://schemas.openxmlformats.org/drawingml/2006/main" noChangeAspect="1"/>
+            </wp:cNvGraphicFramePr>
+            <a:graphic xmlns:a="http://schemas.openxmlformats.org/drawingml/2006/main">
+              <a:graphicData uri="http://schemas.openxmlformats.org/drawingml/2006/picture">
+                <pic:pic xmlns:pic="http://schemas.openxmlformats.org/drawingml/2006/picture">
+                  <pic:nvPicPr>
+                    <pic:cNvPr id="387558151" name=""/>
+                    <pic:cNvPicPr/>
+                  </pic:nvPicPr>
+                  <pic:blipFill>
+                    <a:blip r:embed="rId10"/>
+                    <a:stretch>
+                      <a:fillRect/>
+                    </a:stretch>
+                  </pic:blipFill>
+                  <pic:spPr>
+                    <a:xfrm>
+                      <a:off x="0" y="0"/>
+                      <a:ext cx="5612130" cy="2729865"/>
+                    </a:xfrm>
+                    <a:prstGeom prst="rect">
+                      <a:avLst/>
+                    </a:prstGeom>
+                  </pic:spPr>
+                </pic:pic>
+              </a:graphicData>
+            </a:graphic>
+          </wp:inline>
+        </w:drawing>
+      </w:r>
+    </w:p>
+    <w:p>
+      <w:r>
+        <w:drawing>
+          <wp:inline distT="0" distB="0" distL="0" distR="0" wp14:anchorId="58B632CC" wp14:editId="5877F100">
+            <wp:extent cx="5612130" cy="3357880"/>
+            <wp:effectExtent l="0" t="0" r="7620" b="0"/>
+            <wp:docPr id="1534680211" name="Imagen 1"/>
+            <wp:cNvGraphicFramePr>
+              <a:graphicFrameLocks xmlns:a="http://schemas.openxmlformats.org/drawingml/2006/main" noChangeAspect="1"/>
+            </wp:cNvGraphicFramePr>
+            <a:graphic xmlns:a="http://schemas.openxmlformats.org/drawingml/2006/main">
+              <a:graphicData uri="http://schemas.openxmlformats.org/drawingml/2006/picture">
+                <pic:pic xmlns:pic="http://schemas.openxmlformats.org/drawingml/2006/picture">
+                  <pic:nvPicPr>
+                    <pic:cNvPr id="1534680211" name=""/>
+                    <pic:cNvPicPr/>
+                  </pic:nvPicPr>
+                  <pic:blipFill>
+                    <a:blip r:embed="rId11"/>
+                    <a:stretch>
+                      <a:fillRect/>
+                    </a:stretch>
+                  </pic:blipFill>
+                  <pic:spPr>
+                    <a:xfrm>
+                      <a:off x="0" y="0"/>
+                      <a:ext cx="5612130" cy="3357880"/>
+                    </a:xfrm>
+                    <a:prstGeom prst="rect">
+                      <a:avLst/>
+                    </a:prstGeom>
+                  </pic:spPr>
+                </pic:pic>
+              </a:graphicData>
+            </a:graphic>
+          </wp:inline>
+        </w:drawing>
+      </w:r>
+    </w:p>
+    <w:p>
+      <w:r>
+        <w:rPr>
+          <w:noProof/>
+        </w:rPr>
+        <w:lastRenderedPageBreak/>
+        <mc:AlternateContent>
+          <mc:Choice Requires="wps">
+            <w:drawing>
+              <wp:anchor distT="45720" distB="45720" distL="114300" distR="114300" simplePos="0" relativeHeight="251682816" behindDoc="0" locked="0" layoutInCell="1" allowOverlap="1" wp14:anchorId="16349751" wp14:editId="481A54FB">
+                <wp:simplePos x="0" y="0"/>
+                <wp:positionH relativeFrom="column">
+                  <wp:posOffset>2647670</wp:posOffset>
+                </wp:positionH>
+                <wp:positionV relativeFrom="paragraph">
+                  <wp:posOffset>1721392</wp:posOffset>
+                </wp:positionV>
+                <wp:extent cx="434340" cy="248920"/>
+                <wp:effectExtent l="0" t="0" r="22860" b="17780"/>
+                <wp:wrapNone/>
+                <wp:docPr id="217" name="Cuadro de texto 2"/>
+                <wp:cNvGraphicFramePr>
+                  <a:graphicFrameLocks xmlns:a="http://schemas.openxmlformats.org/drawingml/2006/main"/>
+                </wp:cNvGraphicFramePr>
+                <a:graphic xmlns:a="http://schemas.openxmlformats.org/drawingml/2006/main">
+                  <a:graphicData uri="http://schemas.microsoft.com/office/word/2010/wordprocessingShape">
+                    <wps:wsp>
+                      <wps:cNvSpPr txBox="1">
+                        <a:spLocks noChangeArrowheads="1"/>
+                      </wps:cNvSpPr>
+                      <wps:spPr bwMode="auto">
+                        <a:xfrm>
+                          <a:off x="0" y="0"/>
+                          <a:ext cx="434340" cy="248920"/>
+                        </a:xfrm>
+                        <a:prstGeom prst="rect">
+                          <a:avLst/>
+                        </a:prstGeom>
+                        <a:solidFill>
+                          <a:srgbClr val="FFFFFF"/>
+                        </a:solidFill>
+                        <a:ln w="9525">
+                          <a:solidFill>
+                            <a:srgbClr val="000000"/>
+                          </a:solidFill>
+                          <a:miter lim="800000"/>
+                          <a:headEnd/>
+                          <a:tailEnd/>
+                        </a:ln>
+                      </wps:spPr>
+                      <wps:txbx>
+                        <w:txbxContent>
+                          <w:p>
+                            <w:r>
+                              <w:t>No</w:t>
+                            </w:r>
+                          </w:p>
+                        </w:txbxContent>
+                      </wps:txbx>
+                      <wps:bodyPr rot="0" vert="horz" wrap="square" lIns="91440" tIns="45720" rIns="91440" bIns="45720" anchor="t" anchorCtr="0">
+                        <a:noAutofit/>
+                      </wps:bodyPr>
+                    </wps:wsp>
+                  </a:graphicData>
+                </a:graphic>
+                <wp14:sizeRelH relativeFrom="margin">
+                  <wp14:pctWidth>0</wp14:pctWidth>
+                </wp14:sizeRelH>
+                <wp14:sizeRelV relativeFrom="margin">
+                  <wp14:pctHeight>0</wp14:pctHeight>
+                </wp14:sizeRelV>
+              </wp:anchor>
+            </w:drawing>
+          </mc:Choice>
+          <mc:Fallback>
+            <w:pict>
+              <v:shapetype w14:anchorId="16349751" id="_x0000_t202" coordsize="21600,21600" o:spt="202" path="m,l,21600r21600,l21600,xe">
+                <v:stroke joinstyle="miter"/>
+                <v:path gradientshapeok="t" o:connecttype="rect"/>
+              </v:shapetype>
+              <v:shape id="Cuadro de texto 2" o:spid="_x0000_s1026" type="#_x0000_t202" style="position:absolute;margin-left:208.5pt;margin-top:135.55pt;width:34.2pt;height:19.6pt;z-index:251682816;visibility:visible;mso-wrap-style:square;mso-width-percent:0;mso-height-percent:0;mso-wrap-distance-left:9pt;mso-wrap-distance-top:3.6pt;mso-wrap-distance-right:9pt;mso-wrap-distance-bottom:3.6pt;mso-position-horizontal:absolute;mso-position-horizontal-relative:text;mso-position-vertical:absolute;mso-position-vertical-relative:text;mso-width-percent:0;mso-height-percent:0;mso-width-relative:margin;mso-height-relative:margin;v-text-anchor:top" o:gfxdata="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">
+                <v:textbox>
+                  <w:txbxContent>
+                    <w:p>
+                      <w:r>
+                        <w:t>No</w:t>
+                      </w:r>
+                    </w:p>
+                  </w:txbxContent>
+                </v:textbox>
+              </v:shape>
+            </w:pict>
+          </mc:Fallback>
+        </mc:AlternateContent>
+      </w:r>
+      <w:r>
+        <w:rPr>
+          <w:noProof/>
+        </w:rPr>
+        <mc:AlternateContent>
+          <mc:Choice Requires="wps">
+            <w:drawing>
+              <wp:anchor distT="0" distB="0" distL="114300" distR="114300" simplePos="0" relativeHeight="251680768" behindDoc="0" locked="0" layoutInCell="1" allowOverlap="1" wp14:anchorId="5AF8BFD9" wp14:editId="353B0C7B">
+                <wp:simplePos x="0" y="0"/>
+                <wp:positionH relativeFrom="column">
+                  <wp:posOffset>2206381</wp:posOffset>
+                </wp:positionH>
+                <wp:positionV relativeFrom="paragraph">
+                  <wp:posOffset>1433986</wp:posOffset>
+                </wp:positionV>
+                <wp:extent cx="2027026" cy="812089"/>
+                <wp:effectExtent l="19050" t="19050" r="11430" b="45720"/>
+                <wp:wrapNone/>
+                <wp:docPr id="62481587" name="Flecha: hacia la izquierda 22"/>
+                <wp:cNvGraphicFramePr/>
+                <a:graphic xmlns:a="http://schemas.openxmlformats.org/drawingml/2006/main">
+                  <a:graphicData uri="http://schemas.microsoft.com/office/word/2010/wordprocessingShape">
+                    <wps:wsp>
+                      <wps:cNvSpPr/>
+                      <wps:spPr>
+                        <a:xfrm>
+                          <a:off x="0" y="0"/>
+                          <a:ext cx="2027026" cy="812089"/>
+                        </a:xfrm>
+                        <a:prstGeom prst="leftArrow">
+                          <a:avLst/>
+                        </a:prstGeom>
+                        <a:solidFill>
+                          <a:schemeClr val="accent2"/>
+                        </a:solidFill>
+                        <a:ln>
+                          <a:solidFill>
+                            <a:srgbClr val="FFC000"/>
+                          </a:solidFill>
+                        </a:ln>
+                      </wps:spPr>
+                      <wps:style>
+                        <a:lnRef idx="2">
+                          <a:schemeClr val="accent1">
+                            <a:shade val="15000"/>
+                          </a:schemeClr>
+                        </a:lnRef>
+                        <a:fillRef idx="1">
+                          <a:schemeClr val="accent1"/>
+                        </a:fillRef>
+                        <a:effectRef idx="0">
+                          <a:schemeClr val="accent1"/>
+                        </a:effectRef>
+                        <a:fontRef idx="minor">
+                          <a:schemeClr val="lt1"/>
+                        </a:fontRef>
+                      </wps:style>
+                      <wps:bodyPr rot="0" spcFirstLastPara="0" vertOverflow="overflow" horzOverflow="overflow" vert="horz" wrap="square" lIns="91440" tIns="45720" rIns="91440" bIns="45720" numCol="1" spcCol="0" rtlCol="0" fromWordArt="0" anchor="ctr" anchorCtr="0" forceAA="0" compatLnSpc="1">
+                        <a:prstTxWarp prst="textNoShape">
+                          <a:avLst/>
+                        </a:prstTxWarp>
+                        <a:noAutofit/>
+                      </wps:bodyPr>
+                    </wps:wsp>
+                  </a:graphicData>
+                </a:graphic>
+              </wp:anchor>
+            </w:drawing>
+          </mc:Choice>
+          <mc:Fallback>
+            <w:pict>
+              <v:shape w14:anchorId="65BC2459" id="Flecha: hacia la izquierda 22" o:spid="_x0000_s1026" type="#_x0000_t66" style="position:absolute;margin-left:173.75pt;margin-top:112.9pt;width:159.6pt;height:63.95pt;z-index:251680768;visibility:visible;mso-wrap-style:square;mso-wrap-distance-left:9pt;mso-wrap-distance-top:0;mso-wrap-distance-right:9pt;mso-wrap-distance-bottom:0;mso-position-horizontal:absolute;mso-position-horizontal-relative:text;mso-position-vertical:absolute;mso-position-vertical-relative:text;v-text-anchor:middle" o:gfxdata="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" adj="4327" fillcolor="#e97132 [3205]" strokecolor="#ffc000" strokeweight="1.5pt"/>
+            </w:pict>
+          </mc:Fallback>
+        </mc:AlternateContent>
+      </w:r>
+      <w:r>
+        <w:drawing>
+          <wp:inline distT="0" distB="0" distL="0" distR="0" wp14:anchorId="5523134C" wp14:editId="355AA8B8">
+            <wp:extent cx="5612130" cy="3495040"/>
+            <wp:effectExtent l="0" t="0" r="7620" b="0"/>
+            <wp:docPr id="2019656912" name="Imagen 1"/>
+            <wp:cNvGraphicFramePr>
+              <a:graphicFrameLocks xmlns:a="http://schemas.openxmlformats.org/drawingml/2006/main" noChangeAspect="1"/>
+            </wp:cNvGraphicFramePr>
+            <a:graphic xmlns:a="http://schemas.openxmlformats.org/drawingml/2006/main">
+              <a:graphicData uri="http://schemas.openxmlformats.org/drawingml/2006/picture">
+                <pic:pic xmlns:pic="http://schemas.openxmlformats.org/drawingml/2006/picture">
+                  <pic:nvPicPr>
+                    <pic:cNvPr id="2019656912" name=""/>
+                    <pic:cNvPicPr/>
+                  </pic:nvPicPr>
+                  <pic:blipFill>
+                    <a:blip r:embed="rId12"/>
+                    <a:stretch>
+                      <a:fillRect/>
+                    </a:stretch>
+                  </pic:blipFill>
+                  <pic:spPr>
+                    <a:xfrm>
+                      <a:off x="0" y="0"/>
+                      <a:ext cx="5612130" cy="3495040"/>
+                    </a:xfrm>
+                    <a:prstGeom prst="rect">
+                      <a:avLst/>
+                    </a:prstGeom>
+                  </pic:spPr>
+                </pic:pic>
+              </a:graphicData>
+            </a:graphic>
+          </wp:inline>
+        </w:drawing>
+      </w:r>
+    </w:p>
+    <w:p>
+      <w:r>
+        <w:rPr>
+          <w:noProof/>
+        </w:rPr>
+        <mc:AlternateContent>
+          <mc:Choice Requires="wps">
+            <w:drawing>
+              <wp:anchor distT="0" distB="0" distL="114300" distR="114300" simplePos="0" relativeHeight="251686912" behindDoc="0" locked="0" layoutInCell="1" allowOverlap="1" wp14:anchorId="21FB9C79" wp14:editId="1F18B4EF">
+                <wp:simplePos x="0" y="0"/>
+                <wp:positionH relativeFrom="column">
+                  <wp:posOffset>4067362</wp:posOffset>
+                </wp:positionH>
+                <wp:positionV relativeFrom="paragraph">
+                  <wp:posOffset>2412285</wp:posOffset>
+                </wp:positionV>
+                <wp:extent cx="575496" cy="537130"/>
+                <wp:effectExtent l="19050" t="0" r="34290" b="34925"/>
+                <wp:wrapNone/>
+                <wp:docPr id="83269608" name="Flecha: hacia abajo 23"/>
+                <wp:cNvGraphicFramePr/>
+                <a:graphic xmlns:a="http://schemas.openxmlformats.org/drawingml/2006/main">
+                  <a:graphicData uri="http://schemas.microsoft.com/office/word/2010/wordprocessingShape">
+                    <wps:wsp>
+                      <wps:cNvSpPr/>
+                      <wps:spPr>
+                        <a:xfrm>
+                          <a:off x="0" y="0"/>
+                          <a:ext cx="575496" cy="537130"/>
+                        </a:xfrm>
+                        <a:prstGeom prst="downArrow">
+                          <a:avLst/>
+                        </a:prstGeom>
+                        <a:solidFill>
+                          <a:schemeClr val="accent2"/>
+                        </a:solidFill>
+                      </wps:spPr>
+                      <wps:style>
+                        <a:lnRef idx="2">
+                          <a:schemeClr val="accent1">
+                            <a:shade val="15000"/>
+                          </a:schemeClr>
+                        </a:lnRef>
+                        <a:fillRef idx="1">
+                          <a:schemeClr val="accent1"/>
+                        </a:fillRef>
+                        <a:effectRef idx="0">
+                          <a:schemeClr val="accent1"/>
+                        </a:effectRef>
+                        <a:fontRef idx="minor">
+                          <a:schemeClr val="lt1"/>
+                        </a:fontRef>
+                      </wps:style>
+                      <wps:bodyPr rot="0" spcFirstLastPara="0" vertOverflow="overflow" horzOverflow="overflow" vert="horz" wrap="square" lIns="91440" tIns="45720" rIns="91440" bIns="45720" numCol="1" spcCol="0" rtlCol="0" fromWordArt="0" anchor="ctr" anchorCtr="0" forceAA="0" compatLnSpc="1">
+                        <a:prstTxWarp prst="textNoShape">
+                          <a:avLst/>
+                        </a:prstTxWarp>
+                        <a:noAutofit/>
+                      </wps:bodyPr>
+                    </wps:wsp>
+                  </a:graphicData>
+                </a:graphic>
+              </wp:anchor>
+            </w:drawing>
+          </mc:Choice>
+          <mc:Fallback>
+            <w:pict>
+              <v:shapetype w14:anchorId="4C1C9649" id="_x0000_t67" coordsize="21600,21600" o:spt="67" adj="16200,5400" path="m0@0l@1@0@1,0@2,0@2@0,21600@0,10800,21600xe">
+                <v:stroke joinstyle="miter"/>
+                <v:formulas>
+                  <v:f eqn="val #0"/>
+                  <v:f eqn="val #1"/>
+                  <v:f eqn="sum height 0 #1"/>
+                  <v:f eqn="sum 10800 0 #1"/>
+                  <v:f eqn="sum width 0 #0"/>
+                  <v:f eqn="prod @4 @3 10800"/>
+                  <v:f eqn="sum width 0 @5"/>
+                </v:formulas>
+                <v:path o:connecttype="custom" o:connectlocs="10800,0;0,@0;10800,21600;21600,@0" o:connectangles="270,180,90,0" textboxrect="@1,0,@2,@6"/>
+                <v:handles>
+                  <v:h position="#1,#0" xrange="0,10800" yrange="0,21600"/>
+                </v:handles>
+              </v:shapetype>
+              <v:shape id="Flecha: hacia abajo 23" o:spid="_x0000_s1026" type="#_x0000_t67" style="position:absolute;margin-left:320.25pt;margin-top:189.95pt;width:45.3pt;height:42.3pt;z-index:251686912;visibility:visible;mso-wrap-style:square;mso-wrap-distance-left:9pt;mso-wrap-distance-top:0;mso-wrap-distance-right:9pt;mso-wrap-distance-bottom:0;mso-position-horizontal:absolute;mso-position-horizontal-relative:text;mso-position-vertical:absolute;mso-position-vertical-relative:text;v-text-anchor:middle" o:gfxdata="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" adj="10800" fillcolor="#e97132 [3205]" strokecolor="#030e13 [484]" strokeweight="1.5pt"/>
+            </w:pict>
+          </mc:Fallback>
+        </mc:AlternateContent>
+      </w:r>
+      <w:r>
+        <w:rPr>
+          <w:noProof/>
+        </w:rPr>
+        <mc:AlternateContent>
+          <mc:Choice Requires="wps">
+            <w:drawing>
+              <wp:anchor distT="0" distB="0" distL="114300" distR="114300" simplePos="0" relativeHeight="251684864" behindDoc="0" locked="0" layoutInCell="1" allowOverlap="1" wp14:anchorId="70CB8969" wp14:editId="448D3D2D">
+                <wp:simplePos x="0" y="0"/>
+                <wp:positionH relativeFrom="column">
+                  <wp:posOffset>786130</wp:posOffset>
+                </wp:positionH>
+                <wp:positionV relativeFrom="paragraph">
+                  <wp:posOffset>2019660</wp:posOffset>
+                </wp:positionV>
+                <wp:extent cx="2026920" cy="811530"/>
+                <wp:effectExtent l="19050" t="19050" r="11430" b="45720"/>
+                <wp:wrapNone/>
+                <wp:docPr id="325642628" name="Flecha: hacia la izquierda 22"/>
+                <wp:cNvGraphicFramePr/>
+                <a:graphic xmlns:a="http://schemas.openxmlformats.org/drawingml/2006/main">
+                  <a:graphicData uri="http://schemas.microsoft.com/office/word/2010/wordprocessingShape">
+                    <wps:wsp>
+                      <wps:cNvSpPr/>
+                      <wps:spPr>
+                        <a:xfrm>
+                          <a:off x="0" y="0"/>
+                          <a:ext cx="2026920" cy="811530"/>
+                        </a:xfrm>
+                        <a:prstGeom prst="leftArrow">
+                          <a:avLst/>
+                        </a:prstGeom>
+                        <a:solidFill>
+                          <a:schemeClr val="accent2"/>
+                        </a:solidFill>
+                        <a:ln>
+                          <a:solidFill>
+                            <a:srgbClr val="FFC000"/>
+                          </a:solidFill>
+                        </a:ln>
+                      </wps:spPr>
+                      <wps:style>
+                        <a:lnRef idx="2">
+                          <a:schemeClr val="accent1">
+                            <a:shade val="15000"/>
+                          </a:schemeClr>
+                        </a:lnRef>
+                        <a:fillRef idx="1">
+                          <a:schemeClr val="accent1"/>
+                        </a:fillRef>
+                        <a:effectRef idx="0">
+                          <a:schemeClr val="accent1"/>
+                        </a:effectRef>
+                        <a:fontRef idx="minor">
+                          <a:schemeClr val="lt1"/>
+                        </a:fontRef>
+                      </wps:style>
+                      <wps:bodyPr rot="0" spcFirstLastPara="0" vertOverflow="overflow" horzOverflow="overflow" vert="horz" wrap="square" lIns="91440" tIns="45720" rIns="91440" bIns="45720" numCol="1" spcCol="0" rtlCol="0" fromWordArt="0" anchor="ctr" anchorCtr="0" forceAA="0" compatLnSpc="1">
+                        <a:prstTxWarp prst="textNoShape">
+                          <a:avLst/>
+                        </a:prstTxWarp>
+                        <a:noAutofit/>
+                      </wps:bodyPr>
+                    </wps:wsp>
+                  </a:graphicData>
+                </a:graphic>
+              </wp:anchor>
+            </w:drawing>
+          </mc:Choice>
+          <mc:Fallback>
+            <w:pict>
+              <v:shape w14:anchorId="1A3ACE18" id="Flecha: hacia la izquierda 22" o:spid="_x0000_s1026" type="#_x0000_t66" style="position:absolute;margin-left:61.9pt;margin-top:159.05pt;width:159.6pt;height:63.9pt;z-index:251684864;visibility:visible;mso-wrap-style:square;mso-wrap-distance-left:9pt;mso-wrap-distance-top:0;mso-wrap-distance-right:9pt;mso-wrap-distance-bottom:0;mso-position-horizontal:absolute;mso-position-horizontal-relative:text;mso-position-vertical:absolute;mso-position-vertical-relative:text;v-text-anchor:middle" o:gfxdata="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" adj="4324" fillcolor="#e97132 [3205]" strokecolor="#ffc000" strokeweight="1.5pt"/>
+            </w:pict>
+          </mc:Fallback>
+        </mc:AlternateContent>
+      </w:r>
+      <w:r>
+        <w:rPr>
+          <w:noProof/>
+        </w:rPr>
+        <mc:AlternateContent>
+          <mc:Choice Requires="wps">
+            <w:drawing>
+              <wp:anchor distT="45720" distB="45720" distL="114300" distR="114300" simplePos="0" relativeHeight="251685888" behindDoc="0" locked="0" layoutInCell="1" allowOverlap="1" wp14:anchorId="3FA5F046" wp14:editId="64156452">
+                <wp:simplePos x="0" y="0"/>
+                <wp:positionH relativeFrom="column">
+                  <wp:posOffset>1227952</wp:posOffset>
+                </wp:positionH>
+                <wp:positionV relativeFrom="paragraph">
+                  <wp:posOffset>2948461</wp:posOffset>
+                </wp:positionV>
+                <wp:extent cx="434340" cy="248920"/>
+                <wp:effectExtent l="0" t="0" r="22860" b="17780"/>
+                <wp:wrapNone/>
+                <wp:docPr id="1471631534" name="Cuadro de texto 2"/>
+                <wp:cNvGraphicFramePr>
+                  <a:graphicFrameLocks xmlns:a="http://schemas.openxmlformats.org/drawingml/2006/main"/>
+                </wp:cNvGraphicFramePr>
+                <a:graphic xmlns:a="http://schemas.openxmlformats.org/drawingml/2006/main">
+                  <a:graphicData uri="http://schemas.microsoft.com/office/word/2010/wordprocessingShape">
+                    <wps:wsp>
+                      <wps:cNvSpPr txBox="1">
+                        <a:spLocks noChangeArrowheads="1"/>
+                      </wps:cNvSpPr>
+                      <wps:spPr bwMode="auto">
+                        <a:xfrm>
+                          <a:off x="0" y="0"/>
+                          <a:ext cx="434340" cy="248920"/>
+                        </a:xfrm>
+                        <a:prstGeom prst="rect">
+                          <a:avLst/>
+                        </a:prstGeom>
+                        <a:solidFill>
+                          <a:srgbClr val="FFFFFF"/>
+                        </a:solidFill>
+                        <a:ln w="9525">
+                          <a:solidFill>
+                            <a:srgbClr val="000000"/>
+                          </a:solidFill>
+                          <a:miter lim="800000"/>
+                          <a:headEnd/>
+                          <a:tailEnd/>
+                        </a:ln>
+                      </wps:spPr>
+                      <wps:txbx>
+                        <w:txbxContent>
+                          <w:p>
+                            <w:r>
+                              <w:t>No</w:t>
+                            </w:r>
+                          </w:p>
+                        </w:txbxContent>
+                      </wps:txbx>
+                      <wps:bodyPr rot="0" vert="horz" wrap="square" lIns="91440" tIns="45720" rIns="91440" bIns="45720" anchor="t" anchorCtr="0">
+                        <a:noAutofit/>
+                      </wps:bodyPr>
+                    </wps:wsp>
+                  </a:graphicData>
+                </a:graphic>
+                <wp14:sizeRelH relativeFrom="margin">
+                  <wp14:pctWidth>0</wp14:pctWidth>
+                </wp14:sizeRelH>
+                <wp14:sizeRelV relativeFrom="margin">
+                  <wp14:pctHeight>0</wp14:pctHeight>
+                </wp14:sizeRelV>
+              </wp:anchor>
+            </w:drawing>
+          </mc:Choice>
+          <mc:Fallback>
+            <w:pict>
+              <v:shape w14:anchorId="3FA5F046" id="_x0000_s1027" type="#_x0000_t202" style="position:absolute;margin-left:96.7pt;margin-top:232.15pt;width:34.2pt;height:19.6pt;z-index:251685888;visibility:visible;mso-wrap-style:square;mso-width-percent:0;mso-height-percent:0;mso-wrap-distance-left:9pt;mso-wrap-distance-top:3.6pt;mso-wrap-distance-right:9pt;mso-wrap-distance-bottom:3.6pt;mso-position-horizontal:absolute;mso-position-horizontal-relative:text;mso-position-vertical:absolute;mso-position-vertical-relative:text;mso-width-percent:0;mso-height-percent:0;mso-width-relative:margin;mso-height-relative:margin;v-text-anchor:top" o:gfxdata="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">
+                <v:textbox>
+                  <w:txbxContent>
+                    <w:p>
+                      <w:r>
+                        <w:t>No</w:t>
+                      </w:r>
+                    </w:p>
+                  </w:txbxContent>
+                </v:textbox>
+              </v:shape>
+            </w:pict>
+          </mc:Fallback>
+        </mc:AlternateContent>
+      </w:r>
+      <w:r>
+        <w:drawing>
+          <wp:inline distT="0" distB="0" distL="0" distR="0" wp14:anchorId="0B4734E7" wp14:editId="68D7EB9B">
+            <wp:extent cx="5612130" cy="3566160"/>
+            <wp:effectExtent l="0" t="0" r="7620" b="0"/>
+            <wp:docPr id="1937233175" name="Imagen 1"/>
+            <wp:cNvGraphicFramePr>
+              <a:graphicFrameLocks xmlns:a="http://schemas.openxmlformats.org/drawingml/2006/main" noChangeAspect="1"/>
+            </wp:cNvGraphicFramePr>
+            <a:graphic xmlns:a="http://schemas.openxmlformats.org/drawingml/2006/main">
+              <a:graphicData uri="http://schemas.openxmlformats.org/drawingml/2006/picture">
+                <pic:pic xmlns:pic="http://schemas.openxmlformats.org/drawingml/2006/picture">
+                  <pic:nvPicPr>
+                    <pic:cNvPr id="1937233175" name=""/>
+                    <pic:cNvPicPr/>
+                  </pic:nvPicPr>
+                  <pic:blipFill>
+                    <a:blip r:embed="rId13"/>
+                    <a:stretch>
+                      <a:fillRect/>
+                    </a:stretch>
+                  </pic:blipFill>
+                  <pic:spPr>
+                    <a:xfrm>
+                      <a:off x="0" y="0"/>
+                      <a:ext cx="5612130" cy="3566160"/>
+                    </a:xfrm>
+                    <a:prstGeom prst="rect">
+                      <a:avLst/>
+                    </a:prstGeom>
+                  </pic:spPr>
+                </pic:pic>
+              </a:graphicData>
+            </a:graphic>
+          </wp:inline>
+        </w:drawing>
+      </w:r>
+    </w:p>
+    <w:p>
+      <w:r>
+        <w:t>Después de crear el proyecto, ingresar al proyecto y</w:t>
+      </w:r>
+    </w:p>
+    <w:p/>
+    <w:p/>
     <w:p/>
     <w:p>
       <w:r>
-        <w:t xml:space="preserve">Actualizar plan de </w:t>
-      </w:r>
-      <w:proofErr w:type="spellStart"/>
-      <w:r>
-        <w:t>Firebase</w:t>
-      </w:r>
-      <w:proofErr w:type="spellEnd"/>
-      <w:r>
-        <w:t xml:space="preserve"> </w:t>
-      </w:r>
-      <w:proofErr w:type="spellStart"/>
-      <w:r>
-        <w:t>deSpark</w:t>
-      </w:r>
-      <w:proofErr w:type="spellEnd"/>
-      <w:r>
-        <w:t xml:space="preserve"> a Blaze</w:t>
+        <w:t>Actualizar plan de Firebase deSpark a Blaze</w:t>
       </w:r>
     </w:p>
     <w:p>
@@ -1157,6 +1965,9 @@
         </mc:AlternateContent>
       </w:r>
       <w:r>
+        <w:rPr>
+          <w:noProof/>
+        </w:rPr>
         <w:drawing>
           <wp:inline distT="0" distB="0" distL="0" distR="0" wp14:anchorId="24E2CC2F" wp14:editId="18382417">
             <wp:extent cx="5612130" cy="3539490"/>
@@ -1173,7 +1984,7 @@
                     <pic:cNvPicPr/>
                   </pic:nvPicPr>
                   <pic:blipFill>
-                    <a:blip r:embed="rId10"/>
+                    <a:blip r:embed="rId14"/>
                     <a:stretch>
                       <a:fillRect/>
                     </a:stretch>
@@ -1267,6 +2078,9 @@
         </mc:AlternateContent>
       </w:r>
       <w:r>
+        <w:rPr>
+          <w:noProof/>
+        </w:rPr>
         <w:drawing>
           <wp:inline distT="0" distB="0" distL="0" distR="0" wp14:anchorId="2FBE98C6" wp14:editId="7E7B5012">
             <wp:extent cx="4898114" cy="3739073"/>
@@ -1283,7 +2097,7 @@
                     <pic:cNvPicPr/>
                   </pic:nvPicPr>
                   <pic:blipFill>
-                    <a:blip r:embed="rId11"/>
+                    <a:blip r:embed="rId15"/>
                     <a:stretch>
                       <a:fillRect/>
                     </a:stretch>
@@ -1384,6 +2198,9 @@
         </mc:AlternateContent>
       </w:r>
       <w:r>
+        <w:rPr>
+          <w:noProof/>
+        </w:rPr>
         <w:drawing>
           <wp:inline distT="0" distB="0" distL="0" distR="0" wp14:anchorId="166926C3" wp14:editId="331ECBCA">
             <wp:extent cx="4755497" cy="3689572"/>
@@ -1400,7 +2217,7 @@
                     <pic:cNvPicPr/>
                   </pic:nvPicPr>
                   <pic:blipFill>
-                    <a:blip r:embed="rId12"/>
+                    <a:blip r:embed="rId16"/>
                     <a:stretch>
                       <a:fillRect/>
                     </a:stretch>
@@ -1711,6 +2528,9 @@
         </mc:AlternateContent>
       </w:r>
       <w:r>
+        <w:rPr>
+          <w:noProof/>
+        </w:rPr>
         <w:drawing>
           <wp:inline distT="0" distB="0" distL="0" distR="0" wp14:anchorId="253DCD2B" wp14:editId="5F416E4F">
             <wp:extent cx="4819390" cy="4175675"/>
@@ -1727,7 +2547,7 @@
                     <pic:cNvPicPr/>
                   </pic:nvPicPr>
                   <pic:blipFill>
-                    <a:blip r:embed="rId13"/>
+                    <a:blip r:embed="rId17"/>
                     <a:stretch>
                       <a:fillRect/>
                     </a:stretch>
@@ -1756,6 +2576,9 @@
     </w:p>
     <w:p>
       <w:r>
+        <w:rPr>
+          <w:noProof/>
+        </w:rPr>
         <w:drawing>
           <wp:inline distT="0" distB="0" distL="0" distR="0" wp14:anchorId="58B4177F" wp14:editId="14C59635">
             <wp:extent cx="5612130" cy="3717290"/>
@@ -1772,7 +2595,7 @@
                     <pic:cNvPicPr/>
                   </pic:nvPicPr>
                   <pic:blipFill>
-                    <a:blip r:embed="rId14"/>
+                    <a:blip r:embed="rId18"/>
                     <a:stretch>
                       <a:fillRect/>
                     </a:stretch>
@@ -1877,6 +2700,9 @@
         </mc:AlternateContent>
       </w:r>
       <w:r>
+        <w:rPr>
+          <w:noProof/>
+        </w:rPr>
         <w:drawing>
           <wp:inline distT="0" distB="0" distL="0" distR="0" wp14:anchorId="446B46CE" wp14:editId="2AF9C6C6">
             <wp:extent cx="5313751" cy="3663951"/>
@@ -1893,7 +2719,7 @@
                     <pic:cNvPicPr/>
                   </pic:nvPicPr>
                   <pic:blipFill>
-                    <a:blip r:embed="rId15"/>
+                    <a:blip r:embed="rId19"/>
                     <a:stretch>
                       <a:fillRect/>
                     </a:stretch>
@@ -2532,6 +3358,7 @@
   <w:style w:type="character" w:default="1" w:styleId="Fuentedeprrafopredeter">
     <w:name w:val="Default Paragraph Font"/>
     <w:uiPriority w:val="1"/>
+    <w:semiHidden/>
     <w:unhideWhenUsed/>
   </w:style>
   <w:style w:type="table" w:default="1" w:styleId="Tablanormal">

</xml_diff>